<commit_message>
Update Lab 12 - Build Desktop flow.docx
</commit_message>
<xml_diff>
--- a/Labs/Lab 12 - Build Desktop flow.docx
+++ b/Labs/Lab 12 - Build Desktop flow.docx
@@ -876,18 +876,22 @@
         <w:t>Close the application.</w:t>
       </w:r>
     </w:p>
-    <w:p>
-      <w:pPr>
-        <w:rPr>
-          <w:b/>
-          <w:bCs/>
-        </w:rPr>
-      </w:pPr>
-      <w:r>
-        <w:rPr>
-          <w:b/>
-          <w:bCs/>
-        </w:rPr>
+    <w:p/>
+    <w:p/>
+    <w:p/>
+    <w:p>
+      <w:pPr>
+        <w:rPr>
+          <w:b/>
+          <w:bCs/>
+        </w:rPr>
+      </w:pPr>
+      <w:r>
+        <w:rPr>
+          <w:b/>
+          <w:bCs/>
+        </w:rPr>
+        <w:lastRenderedPageBreak/>
         <w:t>Task #2: Record using the app</w:t>
       </w:r>
     </w:p>
@@ -924,7 +928,6 @@
         </w:numPr>
       </w:pPr>
       <w:r>
-        <w:lastRenderedPageBreak/>
         <w:t>Navigate to </w:t>
       </w:r>
       <w:hyperlink r:id="rId10" w:history="1">
@@ -1754,7 +1757,23 @@
           <w:b/>
           <w:bCs/>
         </w:rPr>
-        <w:t>Get text(“”).</w:t>
+        <w:t xml:space="preserve">Get </w:t>
+      </w:r>
+      <w:proofErr w:type="gramStart"/>
+      <w:r>
+        <w:rPr>
+          <w:b/>
+          <w:bCs/>
+        </w:rPr>
+        <w:t>text(</w:t>
+      </w:r>
+      <w:proofErr w:type="gramEnd"/>
+      <w:r>
+        <w:rPr>
+          <w:b/>
+          <w:bCs/>
+        </w:rPr>
+        <w:t>“”).</w:t>
       </w:r>
     </w:p>
     <w:p>
@@ -1842,7 +1861,23 @@
           <w:b/>
           <w:bCs/>
         </w:rPr>
-        <w:t>Get text(“”).</w:t>
+        <w:t xml:space="preserve">Get </w:t>
+      </w:r>
+      <w:proofErr w:type="gramStart"/>
+      <w:r>
+        <w:rPr>
+          <w:b/>
+          <w:bCs/>
+        </w:rPr>
+        <w:t>text(</w:t>
+      </w:r>
+      <w:proofErr w:type="gramEnd"/>
+      <w:r>
+        <w:rPr>
+          <w:b/>
+          <w:bCs/>
+        </w:rPr>
+        <w:t>“”).</w:t>
       </w:r>
     </w:p>
     <w:p>
@@ -1870,7 +1905,23 @@
           <w:b/>
           <w:bCs/>
         </w:rPr>
-        <w:t>Get text(“”).</w:t>
+        <w:t xml:space="preserve">Get </w:t>
+      </w:r>
+      <w:proofErr w:type="gramStart"/>
+      <w:r>
+        <w:rPr>
+          <w:b/>
+          <w:bCs/>
+        </w:rPr>
+        <w:t>text(</w:t>
+      </w:r>
+      <w:proofErr w:type="gramEnd"/>
+      <w:r>
+        <w:rPr>
+          <w:b/>
+          <w:bCs/>
+        </w:rPr>
+        <w:t>“”).</w:t>
       </w:r>
     </w:p>
     <w:p>
@@ -2377,7 +2428,15 @@
     </w:p>
     <w:p>
       <w:r>
-        <w:t>Mark the variable as sensitive, and click </w:t>
+        <w:t xml:space="preserve">Mark the variable as </w:t>
+      </w:r>
+      <w:proofErr w:type="gramStart"/>
+      <w:r>
+        <w:t>sensitive, and</w:t>
+      </w:r>
+      <w:proofErr w:type="gramEnd"/>
+      <w:r>
+        <w:t xml:space="preserve"> click </w:t>
       </w:r>
       <w:r>
         <w:rPr>
@@ -2653,6 +2712,7 @@
         <w:lastRenderedPageBreak/>
         <w:t>Enter </w:t>
       </w:r>
+      <w:proofErr w:type="spellStart"/>
       <w:r>
         <w:rPr>
           <w:b/>
@@ -2660,6 +2720,7 @@
         </w:rPr>
         <w:t>LoanNumber</w:t>
       </w:r>
+      <w:proofErr w:type="spellEnd"/>
       <w:r>
         <w:t> for Variable name, select </w:t>
       </w:r>
@@ -2683,6 +2744,7 @@
       <w:r>
         <w:t> for Default value, </w:t>
       </w:r>
+      <w:proofErr w:type="spellStart"/>
       <w:r>
         <w:rPr>
           <w:b/>
@@ -2690,6 +2752,7 @@
         </w:rPr>
         <w:t>LoanNumber</w:t>
       </w:r>
+      <w:proofErr w:type="spellEnd"/>
       <w:r>
         <w:t> for External name, </w:t>
       </w:r>
@@ -2755,6 +2818,7 @@
       <w:r>
         <w:t>Enter </w:t>
       </w:r>
+      <w:proofErr w:type="spellStart"/>
       <w:r>
         <w:rPr>
           <w:b/>
@@ -2762,6 +2826,7 @@
         </w:rPr>
         <w:t>RequestedAmount</w:t>
       </w:r>
+      <w:proofErr w:type="spellEnd"/>
       <w:r>
         <w:t> for Variable name, select </w:t>
       </w:r>
@@ -2785,6 +2850,7 @@
       <w:r>
         <w:t> for Default value, </w:t>
       </w:r>
+      <w:proofErr w:type="spellStart"/>
       <w:r>
         <w:rPr>
           <w:b/>
@@ -2792,15 +2858,25 @@
         </w:rPr>
         <w:t>RequestedAmount</w:t>
       </w:r>
+      <w:proofErr w:type="spellEnd"/>
       <w:r>
         <w:t> for External name, </w:t>
       </w:r>
-      <w:r>
-        <w:rPr>
-          <w:b/>
-          <w:bCs/>
-        </w:rPr>
-        <w:t>Requested amount</w:t>
+      <w:proofErr w:type="gramStart"/>
+      <w:r>
+        <w:rPr>
+          <w:b/>
+          <w:bCs/>
+        </w:rPr>
+        <w:t>Requested</w:t>
+      </w:r>
+      <w:proofErr w:type="gramEnd"/>
+      <w:r>
+        <w:rPr>
+          <w:b/>
+          <w:bCs/>
+        </w:rPr>
+        <w:t xml:space="preserve"> amount</w:t>
       </w:r>
       <w:r>
         <w:t> for Description, and click </w:t>
@@ -2857,6 +2933,7 @@
       <w:r>
         <w:t>Enter </w:t>
       </w:r>
+      <w:proofErr w:type="spellStart"/>
       <w:r>
         <w:rPr>
           <w:b/>
@@ -2864,6 +2941,7 @@
         </w:rPr>
         <w:t>InspectionJobNumber</w:t>
       </w:r>
+      <w:proofErr w:type="spellEnd"/>
       <w:r>
         <w:t> for Variable name, select </w:t>
       </w:r>
@@ -2887,6 +2965,7 @@
       <w:r>
         <w:t> for Default value, </w:t>
       </w:r>
+      <w:proofErr w:type="spellStart"/>
       <w:r>
         <w:rPr>
           <w:b/>
@@ -2894,6 +2973,7 @@
         </w:rPr>
         <w:t>InspectionJobNumber</w:t>
       </w:r>
+      <w:proofErr w:type="spellEnd"/>
       <w:r>
         <w:t> for External name, </w:t>
       </w:r>
@@ -2959,6 +3039,7 @@
       <w:r>
         <w:t>Enter </w:t>
       </w:r>
+      <w:proofErr w:type="spellStart"/>
       <w:r>
         <w:rPr>
           <w:b/>
@@ -2966,6 +3047,7 @@
         </w:rPr>
         <w:t>BorrowerApproved</w:t>
       </w:r>
+      <w:proofErr w:type="spellEnd"/>
       <w:r>
         <w:t> for Variable name, select </w:t>
       </w:r>
@@ -2989,6 +3071,7 @@
       <w:r>
         <w:t> for Default value, </w:t>
       </w:r>
+      <w:proofErr w:type="spellStart"/>
       <w:r>
         <w:rPr>
           <w:b/>
@@ -2996,6 +3079,7 @@
         </w:rPr>
         <w:t>BorrowerApproved</w:t>
       </w:r>
+      <w:proofErr w:type="spellEnd"/>
       <w:r>
         <w:t> for External name, </w:t>
       </w:r>
@@ -3061,6 +3145,7 @@
       <w:r>
         <w:t>Enter </w:t>
       </w:r>
+      <w:proofErr w:type="spellStart"/>
       <w:r>
         <w:rPr>
           <w:b/>
@@ -3068,6 +3153,7 @@
         </w:rPr>
         <w:t>RiskScore</w:t>
       </w:r>
+      <w:proofErr w:type="spellEnd"/>
       <w:r>
         <w:t> for Variable name, select </w:t>
       </w:r>
@@ -3091,6 +3177,7 @@
       <w:r>
         <w:t> for Default value, </w:t>
       </w:r>
+      <w:proofErr w:type="spellStart"/>
       <w:r>
         <w:rPr>
           <w:b/>
@@ -3098,6 +3185,7 @@
         </w:rPr>
         <w:t>RiskScore</w:t>
       </w:r>
+      <w:proofErr w:type="spellEnd"/>
       <w:r>
         <w:t> for External name, </w:t>
       </w:r>
@@ -3293,6 +3381,7 @@
       <w:r>
         <w:t>Enter </w:t>
       </w:r>
+      <w:proofErr w:type="spellStart"/>
       <w:r>
         <w:rPr>
           <w:b/>
@@ -3300,6 +3389,7 @@
         </w:rPr>
         <w:t>FundedAmount</w:t>
       </w:r>
+      <w:proofErr w:type="spellEnd"/>
       <w:r>
         <w:t> for Variable name, select </w:t>
       </w:r>
@@ -3313,6 +3403,7 @@
       <w:r>
         <w:t> for Data type, </w:t>
       </w:r>
+      <w:proofErr w:type="spellStart"/>
       <w:r>
         <w:rPr>
           <w:b/>
@@ -3320,6 +3411,7 @@
         </w:rPr>
         <w:t>FundedAmount</w:t>
       </w:r>
+      <w:proofErr w:type="spellEnd"/>
       <w:r>
         <w:t> for External name, </w:t>
       </w:r>
@@ -3444,6 +3536,7 @@
       <w:r>
         <w:t>Enter </w:t>
       </w:r>
+      <w:proofErr w:type="spellStart"/>
       <w:r>
         <w:rPr>
           <w:b/>
@@ -3451,6 +3544,7 @@
         </w:rPr>
         <w:t>FundTransferNumber</w:t>
       </w:r>
+      <w:proofErr w:type="spellEnd"/>
       <w:r>
         <w:t> for Variable name, select </w:t>
       </w:r>
@@ -3464,6 +3558,7 @@
       <w:r>
         <w:t> for Data type, </w:t>
       </w:r>
+      <w:proofErr w:type="spellStart"/>
       <w:r>
         <w:rPr>
           <w:b/>
@@ -3471,6 +3566,7 @@
         </w:rPr>
         <w:t>FundTransferNumber</w:t>
       </w:r>
+      <w:proofErr w:type="spellEnd"/>
       <w:r>
         <w:t> for External name, </w:t>
       </w:r>
@@ -3537,6 +3633,7 @@
         <w:lastRenderedPageBreak/>
         <w:t>Enter </w:t>
       </w:r>
+      <w:proofErr w:type="spellStart"/>
       <w:r>
         <w:rPr>
           <w:b/>
@@ -3544,6 +3641,7 @@
         </w:rPr>
         <w:t>FundSequenceNumber</w:t>
       </w:r>
+      <w:proofErr w:type="spellEnd"/>
       <w:r>
         <w:t> for Variable name, select </w:t>
       </w:r>
@@ -3557,6 +3655,7 @@
       <w:r>
         <w:t> for Data type, </w:t>
       </w:r>
+      <w:proofErr w:type="spellStart"/>
       <w:r>
         <w:rPr>
           <w:b/>
@@ -3564,6 +3663,7 @@
         </w:rPr>
         <w:t>FundSequenceNumber</w:t>
       </w:r>
+      <w:proofErr w:type="spellEnd"/>
       <w:r>
         <w:t> for External name, </w:t>
       </w:r>
@@ -3629,6 +3729,7 @@
       <w:r>
         <w:t>Enter </w:t>
       </w:r>
+      <w:proofErr w:type="spellStart"/>
       <w:r>
         <w:rPr>
           <w:b/>
@@ -3636,6 +3737,7 @@
         </w:rPr>
         <w:t>FundingStatus</w:t>
       </w:r>
+      <w:proofErr w:type="spellEnd"/>
       <w:r>
         <w:t> for Variable name, select </w:t>
       </w:r>
@@ -3649,6 +3751,7 @@
       <w:r>
         <w:t> for Data type, </w:t>
       </w:r>
+      <w:proofErr w:type="spellStart"/>
       <w:r>
         <w:rPr>
           <w:b/>
@@ -3656,6 +3759,7 @@
         </w:rPr>
         <w:t>FundingStatus</w:t>
       </w:r>
+      <w:proofErr w:type="spellEnd"/>
       <w:r>
         <w:t> for External name, </w:t>
       </w:r>
@@ -4280,6 +4384,7 @@
       <w:r>
         <w:t>Select </w:t>
       </w:r>
+      <w:proofErr w:type="spellStart"/>
       <w:r>
         <w:rPr>
           <w:b/>
@@ -4287,6 +4392,7 @@
         </w:rPr>
         <w:t>LoanNumber</w:t>
       </w:r>
+      <w:proofErr w:type="spellEnd"/>
       <w:r>
         <w:t> for variable and click </w:t>
       </w:r>
@@ -4364,6 +4470,7 @@
       <w:r>
         <w:t>Select </w:t>
       </w:r>
+      <w:proofErr w:type="spellStart"/>
       <w:r>
         <w:rPr>
           <w:b/>
@@ -4371,6 +4478,7 @@
         </w:rPr>
         <w:t>RequestedAmount</w:t>
       </w:r>
+      <w:proofErr w:type="spellEnd"/>
       <w:r>
         <w:t> for variable and click </w:t>
       </w:r>
@@ -4448,6 +4556,7 @@
       <w:r>
         <w:t>Select </w:t>
       </w:r>
+      <w:proofErr w:type="spellStart"/>
       <w:r>
         <w:rPr>
           <w:b/>
@@ -4455,6 +4564,7 @@
         </w:rPr>
         <w:t>InspectionJobNumber</w:t>
       </w:r>
+      <w:proofErr w:type="spellEnd"/>
       <w:r>
         <w:t> for variable and click </w:t>
       </w:r>
@@ -4532,6 +4642,7 @@
       <w:r>
         <w:t>Select </w:t>
       </w:r>
+      <w:proofErr w:type="spellStart"/>
       <w:r>
         <w:rPr>
           <w:b/>
@@ -4539,6 +4650,7 @@
         </w:rPr>
         <w:t>RiskScore</w:t>
       </w:r>
+      <w:proofErr w:type="spellEnd"/>
       <w:r>
         <w:t> for variable and click </w:t>
       </w:r>
@@ -4866,6 +4978,7 @@
       <w:r>
         <w:t>Select </w:t>
       </w:r>
+      <w:proofErr w:type="spellStart"/>
       <w:r>
         <w:rPr>
           <w:b/>
@@ -4873,6 +4986,7 @@
         </w:rPr>
         <w:t>FundedAmount</w:t>
       </w:r>
+      <w:proofErr w:type="spellEnd"/>
       <w:r>
         <w:t>.</w:t>
       </w:r>
@@ -5079,6 +5193,7 @@
       <w:r>
         <w:t>Select </w:t>
       </w:r>
+      <w:proofErr w:type="spellStart"/>
       <w:r>
         <w:rPr>
           <w:b/>
@@ -5086,6 +5201,7 @@
         </w:rPr>
         <w:t>FundTransferNumber</w:t>
       </w:r>
+      <w:proofErr w:type="spellEnd"/>
       <w:r>
         <w:t>.</w:t>
       </w:r>
@@ -5233,6 +5349,7 @@
       <w:r>
         <w:t>Select </w:t>
       </w:r>
+      <w:proofErr w:type="spellStart"/>
       <w:r>
         <w:rPr>
           <w:b/>
@@ -5240,6 +5357,7 @@
         </w:rPr>
         <w:t>FundSequenceNumber</w:t>
       </w:r>
+      <w:proofErr w:type="spellEnd"/>
       <w:r>
         <w:t>.</w:t>
       </w:r>
@@ -6213,6 +6331,7 @@
       <w:r>
         <w:t>Select </w:t>
       </w:r>
+      <w:proofErr w:type="spellStart"/>
       <w:r>
         <w:rPr>
           <w:b/>
@@ -6220,6 +6339,7 @@
         </w:rPr>
         <w:t>FundingStatus</w:t>
       </w:r>
+      <w:proofErr w:type="spellEnd"/>
       <w:r>
         <w:t>.</w:t>
       </w:r>
@@ -6263,7 +6383,15 @@
         <w:t>End</w:t>
       </w:r>
       <w:r>
-        <w:t> if.</w:t>
+        <w:t> </w:t>
+      </w:r>
+      <w:proofErr w:type="spellStart"/>
+      <w:r>
+        <w:t>if</w:t>
+      </w:r>
+      <w:proofErr w:type="spellEnd"/>
+      <w:r>
+        <w:t>.</w:t>
       </w:r>
     </w:p>
     <w:p>
@@ -6600,6 +6728,7 @@
       <w:r>
         <w:t> select variable select </w:t>
       </w:r>
+      <w:proofErr w:type="spellStart"/>
       <w:r>
         <w:rPr>
           <w:b/>
@@ -6607,6 +6736,7 @@
         </w:rPr>
         <w:t>FundingStatus</w:t>
       </w:r>
+      <w:proofErr w:type="spellEnd"/>
       <w:r>
         <w:t>.</w:t>
       </w:r>
@@ -6939,6 +7069,7 @@
       <w:r>
         <w:t>The flow should run successfully. Review the output variables and make sure the </w:t>
       </w:r>
+      <w:proofErr w:type="spellStart"/>
       <w:r>
         <w:rPr>
           <w:b/>
@@ -6946,6 +7077,7 @@
         </w:rPr>
         <w:t>FundingStatus</w:t>
       </w:r>
+      <w:proofErr w:type="spellEnd"/>
       <w:r>
         <w:t> is set to </w:t>
       </w:r>
@@ -7029,6 +7161,7 @@
       <w:r>
         <w:t>Locate the </w:t>
       </w:r>
+      <w:proofErr w:type="spellStart"/>
       <w:r>
         <w:rPr>
           <w:b/>
@@ -7036,6 +7169,7 @@
         </w:rPr>
         <w:t>RiskScore</w:t>
       </w:r>
+      <w:proofErr w:type="spellEnd"/>
       <w:r>
         <w:t> variable and double click on it.</w:t>
       </w:r>
@@ -7231,6 +7365,7 @@
       <w:r>
         <w:t>The flow should run successfully. Review the output variables and make sure the </w:t>
       </w:r>
+      <w:proofErr w:type="spellStart"/>
       <w:r>
         <w:rPr>
           <w:b/>
@@ -7238,6 +7373,7 @@
         </w:rPr>
         <w:t>FundingStatus</w:t>
       </w:r>
+      <w:proofErr w:type="spellEnd"/>
       <w:r>
         <w:t> is set to </w:t>
       </w:r>
@@ -7321,6 +7457,7 @@
       <w:r>
         <w:t>Locate the </w:t>
       </w:r>
+      <w:proofErr w:type="spellStart"/>
       <w:r>
         <w:rPr>
           <w:b/>
@@ -7328,6 +7465,7 @@
         </w:rPr>
         <w:t>RiskScore</w:t>
       </w:r>
+      <w:proofErr w:type="spellEnd"/>
       <w:r>
         <w:t> variable and double click on it.</w:t>
       </w:r>
@@ -7773,12 +7911,21 @@
       <w:r>
         <w:t>The Job Status should show </w:t>
       </w:r>
-      <w:r>
-        <w:rPr>
-          <w:b/>
-          <w:bCs/>
-        </w:rPr>
-        <w:t>In progress</w:t>
+      <w:proofErr w:type="gramStart"/>
+      <w:r>
+        <w:rPr>
+          <w:b/>
+          <w:bCs/>
+        </w:rPr>
+        <w:t>In</w:t>
+      </w:r>
+      <w:proofErr w:type="gramEnd"/>
+      <w:r>
+        <w:rPr>
+          <w:b/>
+          <w:bCs/>
+        </w:rPr>
+        <w:t xml:space="preserve"> progress</w:t>
       </w:r>
       <w:r>
         <w:t>.</w:t>
@@ -8381,8 +8528,13 @@
       </w:r>
     </w:p>
     <w:p>
-      <w:r>
-        <w:t>i. Go to the </w:t>
+      <w:proofErr w:type="spellStart"/>
+      <w:r>
+        <w:t>i</w:t>
+      </w:r>
+      <w:proofErr w:type="spellEnd"/>
+      <w:r>
+        <w:t>. Go to the </w:t>
       </w:r>
       <w:r>
         <w:rPr>
@@ -8825,6 +8977,7 @@
       <w:r>
         <w:t>Enter </w:t>
       </w:r>
+      <w:proofErr w:type="spellStart"/>
       <w:r>
         <w:rPr>
           <w:b/>
@@ -8832,6 +8985,7 @@
         </w:rPr>
         <w:t>InspectionAccountNumber</w:t>
       </w:r>
+      <w:proofErr w:type="spellEnd"/>
       <w:r>
         <w:t> for Variable name, select </w:t>
       </w:r>
@@ -8855,6 +9009,7 @@
       <w:r>
         <w:t> for Default value, </w:t>
       </w:r>
+      <w:proofErr w:type="spellStart"/>
       <w:r>
         <w:rPr>
           <w:b/>
@@ -8862,6 +9017,7 @@
         </w:rPr>
         <w:t>InspectionAccountNumber</w:t>
       </w:r>
+      <w:proofErr w:type="spellEnd"/>
       <w:r>
         <w:t> for External name, </w:t>
       </w:r>
@@ -8927,6 +9083,7 @@
       <w:r>
         <w:t>Enter </w:t>
       </w:r>
+      <w:proofErr w:type="spellStart"/>
       <w:r>
         <w:rPr>
           <w:b/>
@@ -8934,6 +9091,7 @@
         </w:rPr>
         <w:t>PropertyAddress</w:t>
       </w:r>
+      <w:proofErr w:type="spellEnd"/>
       <w:r>
         <w:t> for Variable name, select </w:t>
       </w:r>
@@ -8957,6 +9115,7 @@
       <w:r>
         <w:t> for Default value, </w:t>
       </w:r>
+      <w:proofErr w:type="spellStart"/>
       <w:r>
         <w:rPr>
           <w:b/>
@@ -8964,6 +9123,7 @@
         </w:rPr>
         <w:t>PropertyAddress</w:t>
       </w:r>
+      <w:proofErr w:type="spellEnd"/>
       <w:r>
         <w:t> for External name, </w:t>
       </w:r>
@@ -9030,6 +9190,7 @@
         <w:lastRenderedPageBreak/>
         <w:t>Enter </w:t>
       </w:r>
+      <w:proofErr w:type="spellStart"/>
       <w:r>
         <w:rPr>
           <w:b/>
@@ -9037,6 +9198,7 @@
         </w:rPr>
         <w:t>WorkToInspect</w:t>
       </w:r>
+      <w:proofErr w:type="spellEnd"/>
       <w:r>
         <w:t> for Variable name, select </w:t>
       </w:r>
@@ -9060,6 +9222,7 @@
       <w:r>
         <w:t> for Default value, </w:t>
       </w:r>
+      <w:proofErr w:type="spellStart"/>
       <w:r>
         <w:rPr>
           <w:b/>
@@ -9067,6 +9230,7 @@
         </w:rPr>
         <w:t>WorkToInspect</w:t>
       </w:r>
+      <w:proofErr w:type="spellEnd"/>
       <w:r>
         <w:t> for External name, </w:t>
       </w:r>
@@ -9132,6 +9296,7 @@
       <w:r>
         <w:t>Enter </w:t>
       </w:r>
+      <w:proofErr w:type="spellStart"/>
       <w:r>
         <w:rPr>
           <w:b/>
@@ -9139,6 +9304,7 @@
         </w:rPr>
         <w:t>InspectionStatus</w:t>
       </w:r>
+      <w:proofErr w:type="spellEnd"/>
       <w:r>
         <w:t> for Variable name, select </w:t>
       </w:r>
@@ -9152,6 +9318,7 @@
       <w:r>
         <w:t> for Data type, </w:t>
       </w:r>
+      <w:proofErr w:type="spellStart"/>
       <w:r>
         <w:rPr>
           <w:b/>
@@ -9159,6 +9326,7 @@
         </w:rPr>
         <w:t>InspectionStatus</w:t>
       </w:r>
+      <w:proofErr w:type="spellEnd"/>
       <w:r>
         <w:t> for External name, </w:t>
       </w:r>
@@ -9224,6 +9392,7 @@
       <w:r>
         <w:t>Enter </w:t>
       </w:r>
+      <w:proofErr w:type="spellStart"/>
       <w:r>
         <w:rPr>
           <w:b/>
@@ -9231,6 +9400,7 @@
         </w:rPr>
         <w:t>SitePhotos</w:t>
       </w:r>
+      <w:proofErr w:type="spellEnd"/>
       <w:r>
         <w:t> for Variable name, select </w:t>
       </w:r>
@@ -9244,6 +9414,7 @@
       <w:r>
         <w:t> for Data type, </w:t>
       </w:r>
+      <w:proofErr w:type="spellStart"/>
       <w:r>
         <w:rPr>
           <w:b/>
@@ -9251,6 +9422,7 @@
         </w:rPr>
         <w:t>SitePhotos</w:t>
       </w:r>
+      <w:proofErr w:type="spellEnd"/>
       <w:r>
         <w:t> for External name, </w:t>
       </w:r>
@@ -9316,6 +9488,7 @@
       <w:r>
         <w:t>Enter </w:t>
       </w:r>
+      <w:proofErr w:type="spellStart"/>
       <w:r>
         <w:rPr>
           <w:b/>
@@ -9323,6 +9496,7 @@
         </w:rPr>
         <w:t>JobNumber</w:t>
       </w:r>
+      <w:proofErr w:type="spellEnd"/>
       <w:r>
         <w:t> for Variable name, select </w:t>
       </w:r>
@@ -9336,6 +9510,7 @@
       <w:r>
         <w:t> for Data type, </w:t>
       </w:r>
+      <w:proofErr w:type="spellStart"/>
       <w:r>
         <w:rPr>
           <w:b/>
@@ -9343,6 +9518,7 @@
         </w:rPr>
         <w:t>JobNumber</w:t>
       </w:r>
+      <w:proofErr w:type="spellEnd"/>
       <w:r>
         <w:t> for External name, </w:t>
       </w:r>
@@ -9559,6 +9735,7 @@
       <w:r>
         <w:t>Select </w:t>
       </w:r>
+      <w:proofErr w:type="spellStart"/>
       <w:r>
         <w:rPr>
           <w:b/>
@@ -9566,6 +9743,7 @@
         </w:rPr>
         <w:t>InspectionAccountNumber</w:t>
       </w:r>
+      <w:proofErr w:type="spellEnd"/>
       <w:r>
         <w:t> and click </w:t>
       </w:r>
@@ -9643,6 +9821,7 @@
       <w:r>
         <w:t>Select </w:t>
       </w:r>
+      <w:proofErr w:type="spellStart"/>
       <w:r>
         <w:rPr>
           <w:b/>
@@ -9650,6 +9829,7 @@
         </w:rPr>
         <w:t>PropertyAddress</w:t>
       </w:r>
+      <w:proofErr w:type="spellEnd"/>
       <w:r>
         <w:t> and click </w:t>
       </w:r>
@@ -9786,6 +9966,7 @@
       <w:r>
         <w:t>Select </w:t>
       </w:r>
+      <w:proofErr w:type="spellStart"/>
       <w:r>
         <w:rPr>
           <w:b/>
@@ -9793,6 +9974,7 @@
         </w:rPr>
         <w:t>WorkToInspect</w:t>
       </w:r>
+      <w:proofErr w:type="spellEnd"/>
       <w:r>
         <w:t> and click </w:t>
       </w:r>
@@ -9914,7 +10096,23 @@
           <w:b/>
           <w:bCs/>
         </w:rPr>
-        <w:t>%JobNumber%</w:t>
+        <w:t>%</w:t>
+      </w:r>
+      <w:proofErr w:type="spellStart"/>
+      <w:r>
+        <w:rPr>
+          <w:b/>
+          <w:bCs/>
+        </w:rPr>
+        <w:t>JobNumber</w:t>
+      </w:r>
+      <w:proofErr w:type="spellEnd"/>
+      <w:r>
+        <w:rPr>
+          <w:b/>
+          <w:bCs/>
+        </w:rPr>
+        <w:t>%</w:t>
       </w:r>
       <w:r>
         <w:t>, and click </w:t>
@@ -10090,6 +10288,7 @@
       <w:r>
         <w:t>Select </w:t>
       </w:r>
+      <w:proofErr w:type="spellStart"/>
       <w:r>
         <w:rPr>
           <w:b/>
@@ -10097,6 +10296,7 @@
         </w:rPr>
         <w:t>InspectionAccountNumber</w:t>
       </w:r>
+      <w:proofErr w:type="spellEnd"/>
       <w:r>
         <w:t> and click </w:t>
       </w:r>
@@ -10233,6 +10433,7 @@
       <w:r>
         <w:t>Select </w:t>
       </w:r>
+      <w:proofErr w:type="spellStart"/>
       <w:r>
         <w:rPr>
           <w:b/>
@@ -10240,6 +10441,7 @@
         </w:rPr>
         <w:t>JobNumber</w:t>
       </w:r>
+      <w:proofErr w:type="spellEnd"/>
       <w:r>
         <w:t> and click </w:t>
       </w:r>
@@ -10377,6 +10579,7 @@
       <w:r>
         <w:t>Select </w:t>
       </w:r>
+      <w:proofErr w:type="spellStart"/>
       <w:r>
         <w:rPr>
           <w:b/>
@@ -10384,6 +10587,7 @@
         </w:rPr>
         <w:t>InspectionStatus</w:t>
       </w:r>
+      <w:proofErr w:type="spellEnd"/>
       <w:r>
         <w:t>.</w:t>
       </w:r>
@@ -10406,7 +10610,15 @@
         <w:t>Save</w:t>
       </w:r>
       <w:r>
-        <w:t> and close the Fabrikam Inspection website.</w:t>
+        <w:t xml:space="preserve"> and close the </w:t>
+      </w:r>
+      <w:proofErr w:type="spellStart"/>
+      <w:r>
+        <w:t>Fabrikam</w:t>
+      </w:r>
+      <w:proofErr w:type="spellEnd"/>
+      <w:r>
+        <w:t xml:space="preserve"> Inspection website.</w:t>
       </w:r>
     </w:p>
     <w:p>
@@ -10508,7 +10720,15 @@
         </w:numPr>
       </w:pPr>
       <w:r>
-        <w:t>You should get an error similar to the one below. You see this error because the job number will be different for each run, but the flow is trying to match it with job number generated during the recording.</w:t>
+        <w:t xml:space="preserve">You should get an error </w:t>
+      </w:r>
+      <w:proofErr w:type="gramStart"/>
+      <w:r>
+        <w:t>similar to</w:t>
+      </w:r>
+      <w:proofErr w:type="gramEnd"/>
+      <w:r>
+        <w:t xml:space="preserve"> the one below. You see this error because the job number will be different for each run, but the flow is trying to match it with job number generated during the recording.</w:t>
       </w:r>
     </w:p>
     <w:p>
@@ -10595,7 +10815,23 @@
           <w:b/>
           <w:bCs/>
         </w:rPr>
-        <w:t>Table data cell 'xxxxx'</w:t>
+        <w:t>Table data cell '</w:t>
+      </w:r>
+      <w:proofErr w:type="spellStart"/>
+      <w:r>
+        <w:rPr>
+          <w:b/>
+          <w:bCs/>
+        </w:rPr>
+        <w:t>xxxxx</w:t>
+      </w:r>
+      <w:proofErr w:type="spellEnd"/>
+      <w:r>
+        <w:rPr>
+          <w:b/>
+          <w:bCs/>
+        </w:rPr>
+        <w:t>'</w:t>
       </w:r>
       <w:r>
         <w:t> UI.</w:t>
@@ -10686,7 +10922,23 @@
           <w:b/>
           <w:bCs/>
         </w:rPr>
-        <w:t>Table data cell 'xxxxx'</w:t>
+        <w:t>Table data cell '</w:t>
+      </w:r>
+      <w:proofErr w:type="spellStart"/>
+      <w:r>
+        <w:rPr>
+          <w:b/>
+          <w:bCs/>
+        </w:rPr>
+        <w:t>xxxxx</w:t>
+      </w:r>
+      <w:proofErr w:type="spellEnd"/>
+      <w:r>
+        <w:rPr>
+          <w:b/>
+          <w:bCs/>
+        </w:rPr>
+        <w:t>'</w:t>
       </w:r>
       <w:r>
         <w:t>, uncheck the </w:t>
@@ -10925,7 +11177,15 @@
         <w:t>Table data cell 'In progress'</w:t>
       </w:r>
       <w:r>
-        <w:t>. You are selectecting the row first and then moving to edit the cell.</w:t>
+        <w:t xml:space="preserve">. You are </w:t>
+      </w:r>
+      <w:proofErr w:type="spellStart"/>
+      <w:r>
+        <w:t>selectecting</w:t>
+      </w:r>
+      <w:proofErr w:type="spellEnd"/>
+      <w:r>
+        <w:t xml:space="preserve"> the row first and then moving to edit the cell.</w:t>
       </w:r>
     </w:p>
     <w:p>
@@ -11189,7 +11449,15 @@
         <w:t>Loop condition</w:t>
       </w:r>
       <w:r>
-        <w:t> and drop it before Populate text field on a web page for the second InspectionAccountNumber action.</w:t>
+        <w:t xml:space="preserve"> and drop it before Populate text field on a web page for the second </w:t>
+      </w:r>
+      <w:proofErr w:type="spellStart"/>
+      <w:r>
+        <w:t>InspectionAccountNumber</w:t>
+      </w:r>
+      <w:proofErr w:type="spellEnd"/>
+      <w:r>
+        <w:t xml:space="preserve"> action.</w:t>
       </w:r>
     </w:p>
     <w:p>
@@ -11342,6 +11610,7 @@
       <w:r>
         <w:t>Select </w:t>
       </w:r>
+      <w:proofErr w:type="spellStart"/>
       <w:r>
         <w:rPr>
           <w:b/>
@@ -11349,6 +11618,7 @@
         </w:rPr>
         <w:t>InspectionStatus</w:t>
       </w:r>
+      <w:proofErr w:type="spellEnd"/>
       <w:r>
         <w:t> and click </w:t>
       </w:r>
@@ -12018,7 +12288,15 @@
         </w:numPr>
       </w:pPr>
       <w:r>
-        <w:t>Notice you only get Value #1, currently, extract is not able to extract both columns of the table because column 2 is an img tag.</w:t>
+        <w:t xml:space="preserve">Notice you only get Value #1, currently, extract is not able to extract both columns of the table because column 2 is an </w:t>
+      </w:r>
+      <w:proofErr w:type="spellStart"/>
+      <w:r>
+        <w:t>img</w:t>
+      </w:r>
+      <w:proofErr w:type="spellEnd"/>
+      <w:r>
+        <w:t xml:space="preserve"> tag.</w:t>
       </w:r>
     </w:p>
     <w:p>
@@ -12190,7 +12468,15 @@
         </w:numPr>
       </w:pPr>
       <w:r>
-        <w:t>Go to the web page and open the DevTools via the </w:t>
+        <w:t xml:space="preserve">Go to the web page and open the </w:t>
+      </w:r>
+      <w:proofErr w:type="spellStart"/>
+      <w:r>
+        <w:t>DevTools</w:t>
+      </w:r>
+      <w:proofErr w:type="spellEnd"/>
+      <w:r>
+        <w:t xml:space="preserve"> via the </w:t>
       </w:r>
       <w:r>
         <w:rPr>
@@ -12312,7 +12598,25 @@
         </w:numPr>
       </w:pPr>
       <w:r>
-        <w:t>var table = document.getElementById("sitephotostable");</w:t>
+        <w:t xml:space="preserve">var table = </w:t>
+      </w:r>
+      <w:proofErr w:type="spellStart"/>
+      <w:proofErr w:type="gramStart"/>
+      <w:r>
+        <w:t>document.getElementById</w:t>
+      </w:r>
+      <w:proofErr w:type="spellEnd"/>
+      <w:proofErr w:type="gramEnd"/>
+      <w:r>
+        <w:t>("</w:t>
+      </w:r>
+      <w:proofErr w:type="spellStart"/>
+      <w:r>
+        <w:t>sitephotostable</w:t>
+      </w:r>
+      <w:proofErr w:type="spellEnd"/>
+      <w:r>
+        <w:t>");</w:t>
       </w:r>
     </w:p>
     <w:p>
@@ -12331,7 +12635,23 @@
         </w:numPr>
       </w:pPr>
       <w:r>
-        <w:t>var sitephotolist = { images:[] }</w:t>
+        <w:t xml:space="preserve">var </w:t>
+      </w:r>
+      <w:proofErr w:type="spellStart"/>
+      <w:r>
+        <w:t>sitephotolist</w:t>
+      </w:r>
+      <w:proofErr w:type="spellEnd"/>
+      <w:r>
+        <w:t xml:space="preserve"> = </w:t>
+      </w:r>
+      <w:proofErr w:type="gramStart"/>
+      <w:r>
+        <w:t>{ images</w:t>
+      </w:r>
+      <w:proofErr w:type="gramEnd"/>
+      <w:r>
+        <w:t>:[] }</w:t>
       </w:r>
     </w:p>
     <w:p>
@@ -12350,7 +12670,44 @@
         </w:numPr>
       </w:pPr>
       <w:r>
-        <w:t>for (var i = 0; i &lt; table.rows.length; i++) {</w:t>
+        <w:t xml:space="preserve">for (var </w:t>
+      </w:r>
+      <w:proofErr w:type="spellStart"/>
+      <w:r>
+        <w:t>i</w:t>
+      </w:r>
+      <w:proofErr w:type="spellEnd"/>
+      <w:r>
+        <w:t xml:space="preserve"> = 0; </w:t>
+      </w:r>
+      <w:proofErr w:type="spellStart"/>
+      <w:r>
+        <w:t>i</w:t>
+      </w:r>
+      <w:proofErr w:type="spellEnd"/>
+      <w:r>
+        <w:t xml:space="preserve"> &lt; </w:t>
+      </w:r>
+      <w:proofErr w:type="spellStart"/>
+      <w:proofErr w:type="gramStart"/>
+      <w:r>
+        <w:t>table.rows</w:t>
+      </w:r>
+      <w:proofErr w:type="gramEnd"/>
+      <w:r>
+        <w:t>.length</w:t>
+      </w:r>
+      <w:proofErr w:type="spellEnd"/>
+      <w:r>
+        <w:t xml:space="preserve">; </w:t>
+      </w:r>
+      <w:proofErr w:type="spellStart"/>
+      <w:r>
+        <w:t>i</w:t>
+      </w:r>
+      <w:proofErr w:type="spellEnd"/>
+      <w:r>
+        <w:t>++) {</w:t>
       </w:r>
     </w:p>
     <w:p>
@@ -12369,7 +12726,25 @@
         </w:numPr>
       </w:pPr>
       <w:r>
-        <w:t>row = table.rows[i];</w:t>
+        <w:t xml:space="preserve">row = </w:t>
+      </w:r>
+      <w:proofErr w:type="spellStart"/>
+      <w:proofErr w:type="gramStart"/>
+      <w:r>
+        <w:t>table.rows</w:t>
+      </w:r>
+      <w:proofErr w:type="spellEnd"/>
+      <w:proofErr w:type="gramEnd"/>
+      <w:r>
+        <w:t>[</w:t>
+      </w:r>
+      <w:proofErr w:type="spellStart"/>
+      <w:r>
+        <w:t>i</w:t>
+      </w:r>
+      <w:proofErr w:type="spellEnd"/>
+      <w:r>
+        <w:t>];</w:t>
       </w:r>
     </w:p>
     <w:p>
@@ -12387,9 +12762,24 @@
           <w:numId w:val="94"/>
         </w:numPr>
       </w:pPr>
+      <w:proofErr w:type="spellStart"/>
       <w:r>
         <w:lastRenderedPageBreak/>
-        <w:t>namecol = row.cells[0];</w:t>
+        <w:t>namecol</w:t>
+      </w:r>
+      <w:proofErr w:type="spellEnd"/>
+      <w:r>
+        <w:t xml:space="preserve"> = </w:t>
+      </w:r>
+      <w:proofErr w:type="spellStart"/>
+      <w:proofErr w:type="gramStart"/>
+      <w:r>
+        <w:t>row.cells</w:t>
+      </w:r>
+      <w:proofErr w:type="spellEnd"/>
+      <w:proofErr w:type="gramEnd"/>
+      <w:r>
+        <w:t>[0];</w:t>
       </w:r>
     </w:p>
     <w:p>
@@ -12407,8 +12797,23 @@
           <w:numId w:val="94"/>
         </w:numPr>
       </w:pPr>
-      <w:r>
-        <w:t>imgcol = row.cells[1];</w:t>
+      <w:proofErr w:type="spellStart"/>
+      <w:r>
+        <w:t>imgcol</w:t>
+      </w:r>
+      <w:proofErr w:type="spellEnd"/>
+      <w:r>
+        <w:t xml:space="preserve"> = </w:t>
+      </w:r>
+      <w:proofErr w:type="spellStart"/>
+      <w:proofErr w:type="gramStart"/>
+      <w:r>
+        <w:t>row.cells</w:t>
+      </w:r>
+      <w:proofErr w:type="spellEnd"/>
+      <w:proofErr w:type="gramEnd"/>
+      <w:r>
+        <w:t>[1];</w:t>
       </w:r>
     </w:p>
     <w:p>
@@ -12427,7 +12832,33 @@
         </w:numPr>
       </w:pPr>
       <w:r>
-        <w:t>var imgtags = imgcol.getElementsByTagName('img');</w:t>
+        <w:t xml:space="preserve">var </w:t>
+      </w:r>
+      <w:proofErr w:type="spellStart"/>
+      <w:r>
+        <w:t>imgtags</w:t>
+      </w:r>
+      <w:proofErr w:type="spellEnd"/>
+      <w:r>
+        <w:t xml:space="preserve"> = </w:t>
+      </w:r>
+      <w:proofErr w:type="spellStart"/>
+      <w:proofErr w:type="gramStart"/>
+      <w:r>
+        <w:t>imgcol.getElementsByTagName</w:t>
+      </w:r>
+      <w:proofErr w:type="spellEnd"/>
+      <w:proofErr w:type="gramEnd"/>
+      <w:r>
+        <w:t>('</w:t>
+      </w:r>
+      <w:proofErr w:type="spellStart"/>
+      <w:r>
+        <w:t>img</w:t>
+      </w:r>
+      <w:proofErr w:type="spellEnd"/>
+      <w:r>
+        <w:t>');</w:t>
       </w:r>
     </w:p>
     <w:p>
@@ -12446,7 +12877,39 @@
         </w:numPr>
       </w:pPr>
       <w:r>
-        <w:t>var imgsource = imgtags[0]['src'];</w:t>
+        <w:t xml:space="preserve">var </w:t>
+      </w:r>
+      <w:proofErr w:type="spellStart"/>
+      <w:r>
+        <w:t>imgsource</w:t>
+      </w:r>
+      <w:proofErr w:type="spellEnd"/>
+      <w:r>
+        <w:t xml:space="preserve"> = </w:t>
+      </w:r>
+      <w:proofErr w:type="spellStart"/>
+      <w:r>
+        <w:t>imgtags</w:t>
+      </w:r>
+      <w:proofErr w:type="spellEnd"/>
+      <w:r>
+        <w:t>[</w:t>
+      </w:r>
+      <w:proofErr w:type="gramStart"/>
+      <w:r>
+        <w:t>0][</w:t>
+      </w:r>
+      <w:proofErr w:type="gramEnd"/>
+      <w:r>
+        <w:t>'</w:t>
+      </w:r>
+      <w:proofErr w:type="spellStart"/>
+      <w:r>
+        <w:t>src</w:t>
+      </w:r>
+      <w:proofErr w:type="spellEnd"/>
+      <w:r>
+        <w:t>'];</w:t>
       </w:r>
     </w:p>
     <w:p>
@@ -12465,7 +12928,15 @@
         </w:numPr>
       </w:pPr>
       <w:r>
-        <w:t>console.log(imgsource)</w:t>
+        <w:t>console.log(</w:t>
+      </w:r>
+      <w:proofErr w:type="spellStart"/>
+      <w:r>
+        <w:t>imgsource</w:t>
+      </w:r>
+      <w:proofErr w:type="spellEnd"/>
+      <w:r>
+        <w:t>)</w:t>
       </w:r>
     </w:p>
     <w:p>
@@ -12483,8 +12954,42 @@
           <w:numId w:val="94"/>
         </w:numPr>
       </w:pPr>
-      <w:r>
-        <w:t>sitephotolist.images.push({"name":namecol.innerText, "url":imgsource})</w:t>
+      <w:proofErr w:type="spellStart"/>
+      <w:proofErr w:type="gramStart"/>
+      <w:r>
+        <w:t>sitephotolist.images</w:t>
+      </w:r>
+      <w:proofErr w:type="gramEnd"/>
+      <w:r>
+        <w:t>.push</w:t>
+      </w:r>
+      <w:proofErr w:type="spellEnd"/>
+      <w:r>
+        <w:t>({"name":</w:t>
+      </w:r>
+      <w:proofErr w:type="spellStart"/>
+      <w:r>
+        <w:t>namecol.innerText</w:t>
+      </w:r>
+      <w:proofErr w:type="spellEnd"/>
+      <w:r>
+        <w:t>, "</w:t>
+      </w:r>
+      <w:proofErr w:type="spellStart"/>
+      <w:r>
+        <w:t>url</w:t>
+      </w:r>
+      <w:proofErr w:type="spellEnd"/>
+      <w:r>
+        <w:t>":</w:t>
+      </w:r>
+      <w:proofErr w:type="spellStart"/>
+      <w:r>
+        <w:t>imgsource</w:t>
+      </w:r>
+      <w:proofErr w:type="spellEnd"/>
+      <w:r>
+        <w:t>})</w:t>
       </w:r>
     </w:p>
     <w:p>
@@ -12515,8 +13020,26 @@
       </w:pPr>
     </w:p>
     <w:p>
-      <w:r>
-        <w:t>console.log(JSON.stringify(sitephotolist))</w:t>
+      <w:proofErr w:type="gramStart"/>
+      <w:r>
+        <w:t>console.log(</w:t>
+      </w:r>
+      <w:proofErr w:type="spellStart"/>
+      <w:proofErr w:type="gramEnd"/>
+      <w:r>
+        <w:t>JSON.stringify</w:t>
+      </w:r>
+      <w:proofErr w:type="spellEnd"/>
+      <w:r>
+        <w:t>(</w:t>
+      </w:r>
+      <w:proofErr w:type="spellStart"/>
+      <w:r>
+        <w:t>sitephotolist</w:t>
+      </w:r>
+      <w:proofErr w:type="spellEnd"/>
+      <w:r>
+        <w:t>))</w:t>
       </w:r>
     </w:p>
     <w:p>
@@ -12597,7 +13120,15 @@
         </w:numPr>
       </w:pPr>
       <w:r>
-        <w:t>Close the DevTools.</w:t>
+        <w:t xml:space="preserve">Close the </w:t>
+      </w:r>
+      <w:proofErr w:type="spellStart"/>
+      <w:r>
+        <w:t>DevTools</w:t>
+      </w:r>
+      <w:proofErr w:type="spellEnd"/>
+      <w:r>
+        <w:t>.</w:t>
       </w:r>
     </w:p>
     <w:p>
@@ -12755,7 +13286,20 @@
     </w:p>
     <w:p>
       <w:r>
-        <w:t>function ExecuteScript()</w:t>
+        <w:t xml:space="preserve">function </w:t>
+      </w:r>
+      <w:proofErr w:type="spellStart"/>
+      <w:proofErr w:type="gramStart"/>
+      <w:r>
+        <w:t>ExecuteScript</w:t>
+      </w:r>
+      <w:proofErr w:type="spellEnd"/>
+      <w:r>
+        <w:t>(</w:t>
+      </w:r>
+      <w:proofErr w:type="gramEnd"/>
+      <w:r>
+        <w:t>)</w:t>
       </w:r>
     </w:p>
     <w:p/>
@@ -12767,61 +13311,280 @@
     <w:p/>
     <w:p>
       <w:r>
-        <w:t>var table = document.getElementById("sitephotostable");</w:t>
+        <w:t xml:space="preserve">var table = </w:t>
+      </w:r>
+      <w:proofErr w:type="spellStart"/>
+      <w:proofErr w:type="gramStart"/>
+      <w:r>
+        <w:t>document.getElementById</w:t>
+      </w:r>
+      <w:proofErr w:type="spellEnd"/>
+      <w:proofErr w:type="gramEnd"/>
+      <w:r>
+        <w:t>("</w:t>
+      </w:r>
+      <w:proofErr w:type="spellStart"/>
+      <w:r>
+        <w:t>sitephotostable</w:t>
+      </w:r>
+      <w:proofErr w:type="spellEnd"/>
+      <w:r>
+        <w:t>");</w:t>
       </w:r>
     </w:p>
     <w:p/>
     <w:p>
       <w:r>
-        <w:t>var sitephotolist = { images:[] }</w:t>
+        <w:t xml:space="preserve">var </w:t>
+      </w:r>
+      <w:proofErr w:type="spellStart"/>
+      <w:r>
+        <w:t>sitephotolist</w:t>
+      </w:r>
+      <w:proofErr w:type="spellEnd"/>
+      <w:r>
+        <w:t xml:space="preserve"> = </w:t>
+      </w:r>
+      <w:proofErr w:type="gramStart"/>
+      <w:r>
+        <w:t>{ images</w:t>
+      </w:r>
+      <w:proofErr w:type="gramEnd"/>
+      <w:r>
+        <w:t>:[] }</w:t>
       </w:r>
     </w:p>
     <w:p/>
     <w:p>
       <w:r>
-        <w:t>for (var i = 0; i &lt; table.rows.length; i++) {</w:t>
+        <w:t xml:space="preserve">for (var </w:t>
+      </w:r>
+      <w:proofErr w:type="spellStart"/>
+      <w:r>
+        <w:t>i</w:t>
+      </w:r>
+      <w:proofErr w:type="spellEnd"/>
+      <w:r>
+        <w:t xml:space="preserve"> = 0; </w:t>
+      </w:r>
+      <w:proofErr w:type="spellStart"/>
+      <w:r>
+        <w:t>i</w:t>
+      </w:r>
+      <w:proofErr w:type="spellEnd"/>
+      <w:r>
+        <w:t xml:space="preserve"> &lt; </w:t>
+      </w:r>
+      <w:proofErr w:type="spellStart"/>
+      <w:proofErr w:type="gramStart"/>
+      <w:r>
+        <w:t>table.rows</w:t>
+      </w:r>
+      <w:proofErr w:type="gramEnd"/>
+      <w:r>
+        <w:t>.length</w:t>
+      </w:r>
+      <w:proofErr w:type="spellEnd"/>
+      <w:r>
+        <w:t xml:space="preserve">; </w:t>
+      </w:r>
+      <w:proofErr w:type="spellStart"/>
+      <w:r>
+        <w:t>i</w:t>
+      </w:r>
+      <w:proofErr w:type="spellEnd"/>
+      <w:r>
+        <w:t>++) {</w:t>
       </w:r>
     </w:p>
     <w:p/>
     <w:p>
       <w:r>
-        <w:t>row = table.rows[i];</w:t>
+        <w:t xml:space="preserve">row = </w:t>
+      </w:r>
+      <w:proofErr w:type="spellStart"/>
+      <w:proofErr w:type="gramStart"/>
+      <w:r>
+        <w:t>table.rows</w:t>
+      </w:r>
+      <w:proofErr w:type="spellEnd"/>
+      <w:proofErr w:type="gramEnd"/>
+      <w:r>
+        <w:t>[</w:t>
+      </w:r>
+      <w:proofErr w:type="spellStart"/>
+      <w:r>
+        <w:t>i</w:t>
+      </w:r>
+      <w:proofErr w:type="spellEnd"/>
+      <w:r>
+        <w:t>];</w:t>
       </w:r>
     </w:p>
     <w:p/>
     <w:p>
-      <w:r>
-        <w:t>namecol = row.cells[0];</w:t>
+      <w:proofErr w:type="spellStart"/>
+      <w:r>
+        <w:t>namecol</w:t>
+      </w:r>
+      <w:proofErr w:type="spellEnd"/>
+      <w:r>
+        <w:t xml:space="preserve"> = </w:t>
+      </w:r>
+      <w:proofErr w:type="spellStart"/>
+      <w:proofErr w:type="gramStart"/>
+      <w:r>
+        <w:t>row.cells</w:t>
+      </w:r>
+      <w:proofErr w:type="spellEnd"/>
+      <w:proofErr w:type="gramEnd"/>
+      <w:r>
+        <w:t>[0];</w:t>
       </w:r>
     </w:p>
     <w:p/>
     <w:p>
-      <w:r>
-        <w:t>imgcol = row.cells[1];</w:t>
+      <w:proofErr w:type="spellStart"/>
+      <w:r>
+        <w:t>imgcol</w:t>
+      </w:r>
+      <w:proofErr w:type="spellEnd"/>
+      <w:r>
+        <w:t xml:space="preserve"> = </w:t>
+      </w:r>
+      <w:proofErr w:type="spellStart"/>
+      <w:proofErr w:type="gramStart"/>
+      <w:r>
+        <w:t>row.cells</w:t>
+      </w:r>
+      <w:proofErr w:type="spellEnd"/>
+      <w:proofErr w:type="gramEnd"/>
+      <w:r>
+        <w:t>[1];</w:t>
       </w:r>
     </w:p>
     <w:p/>
     <w:p>
       <w:r>
-        <w:t>var imgtags = imgcol.getElementsByTagName('img');</w:t>
+        <w:t xml:space="preserve">var </w:t>
+      </w:r>
+      <w:proofErr w:type="spellStart"/>
+      <w:r>
+        <w:t>imgtags</w:t>
+      </w:r>
+      <w:proofErr w:type="spellEnd"/>
+      <w:r>
+        <w:t xml:space="preserve"> = </w:t>
+      </w:r>
+      <w:proofErr w:type="spellStart"/>
+      <w:proofErr w:type="gramStart"/>
+      <w:r>
+        <w:t>imgcol.getElementsByTagName</w:t>
+      </w:r>
+      <w:proofErr w:type="spellEnd"/>
+      <w:proofErr w:type="gramEnd"/>
+      <w:r>
+        <w:t>('</w:t>
+      </w:r>
+      <w:proofErr w:type="spellStart"/>
+      <w:r>
+        <w:t>img</w:t>
+      </w:r>
+      <w:proofErr w:type="spellEnd"/>
+      <w:r>
+        <w:t>');</w:t>
       </w:r>
     </w:p>
     <w:p/>
     <w:p>
       <w:r>
-        <w:t>var imgsource = imgtags[0]['src'];</w:t>
+        <w:t xml:space="preserve">var </w:t>
+      </w:r>
+      <w:proofErr w:type="spellStart"/>
+      <w:r>
+        <w:t>imgsource</w:t>
+      </w:r>
+      <w:proofErr w:type="spellEnd"/>
+      <w:r>
+        <w:t xml:space="preserve"> = </w:t>
+      </w:r>
+      <w:proofErr w:type="spellStart"/>
+      <w:r>
+        <w:t>imgtags</w:t>
+      </w:r>
+      <w:proofErr w:type="spellEnd"/>
+      <w:r>
+        <w:t>[</w:t>
+      </w:r>
+      <w:proofErr w:type="gramStart"/>
+      <w:r>
+        <w:t>0][</w:t>
+      </w:r>
+      <w:proofErr w:type="gramEnd"/>
+      <w:r>
+        <w:t>'</w:t>
+      </w:r>
+      <w:proofErr w:type="spellStart"/>
+      <w:r>
+        <w:t>src</w:t>
+      </w:r>
+      <w:proofErr w:type="spellEnd"/>
+      <w:r>
+        <w:t>'];</w:t>
       </w:r>
     </w:p>
     <w:p/>
     <w:p>
       <w:r>
-        <w:t>console.log(imgsource)</w:t>
+        <w:t>console.log(</w:t>
+      </w:r>
+      <w:proofErr w:type="spellStart"/>
+      <w:r>
+        <w:t>imgsource</w:t>
+      </w:r>
+      <w:proofErr w:type="spellEnd"/>
+      <w:r>
+        <w:t>)</w:t>
       </w:r>
     </w:p>
     <w:p/>
     <w:p>
-      <w:r>
-        <w:t>sitephotolist.images.push({"name":namecol.innerText, "url":imgsource})</w:t>
+      <w:proofErr w:type="spellStart"/>
+      <w:proofErr w:type="gramStart"/>
+      <w:r>
+        <w:t>sitephotolist.images</w:t>
+      </w:r>
+      <w:proofErr w:type="gramEnd"/>
+      <w:r>
+        <w:t>.push</w:t>
+      </w:r>
+      <w:proofErr w:type="spellEnd"/>
+      <w:r>
+        <w:t>({"name":</w:t>
+      </w:r>
+      <w:proofErr w:type="spellStart"/>
+      <w:r>
+        <w:t>namecol.innerText</w:t>
+      </w:r>
+      <w:proofErr w:type="spellEnd"/>
+      <w:r>
+        <w:t>, "</w:t>
+      </w:r>
+      <w:proofErr w:type="spellStart"/>
+      <w:r>
+        <w:t>url</w:t>
+      </w:r>
+      <w:proofErr w:type="spellEnd"/>
+      <w:r>
+        <w:t>":</w:t>
+      </w:r>
+      <w:proofErr w:type="spellStart"/>
+      <w:r>
+        <w:t>imgsource</w:t>
+      </w:r>
+      <w:proofErr w:type="spellEnd"/>
+      <w:r>
+        <w:t>})</w:t>
       </w:r>
     </w:p>
     <w:p/>
@@ -12832,15 +13595,51 @@
     </w:p>
     <w:p/>
     <w:p>
-      <w:r>
-        <w:t>console.log(JSON.stringify(sitephotolist))</w:t>
+      <w:proofErr w:type="gramStart"/>
+      <w:r>
+        <w:t>console.log(</w:t>
+      </w:r>
+      <w:proofErr w:type="spellStart"/>
+      <w:proofErr w:type="gramEnd"/>
+      <w:r>
+        <w:t>JSON.stringify</w:t>
+      </w:r>
+      <w:proofErr w:type="spellEnd"/>
+      <w:r>
+        <w:t>(</w:t>
+      </w:r>
+      <w:proofErr w:type="spellStart"/>
+      <w:r>
+        <w:t>sitephotolist</w:t>
+      </w:r>
+      <w:proofErr w:type="spellEnd"/>
+      <w:r>
+        <w:t>))</w:t>
       </w:r>
     </w:p>
     <w:p/>
     <w:p>
       <w:r>
-        <w:t>return JSON.stringify(sitephotolist);</w:t>
-      </w:r>
+        <w:t xml:space="preserve">return </w:t>
+      </w:r>
+      <w:proofErr w:type="spellStart"/>
+      <w:r>
+        <w:t>JSON.stringify</w:t>
+      </w:r>
+      <w:proofErr w:type="spellEnd"/>
+      <w:r>
+        <w:t>(</w:t>
+      </w:r>
+      <w:proofErr w:type="spellStart"/>
+      <w:r>
+        <w:t>sitephotolist</w:t>
+      </w:r>
+      <w:proofErr w:type="spellEnd"/>
+      <w:proofErr w:type="gramStart"/>
+      <w:r>
+        <w:t>);</w:t>
+      </w:r>
+      <w:proofErr w:type="gramEnd"/>
     </w:p>
     <w:p/>
     <w:p>
@@ -12918,6 +13717,7 @@
       <w:r>
         <w:t>Select </w:t>
       </w:r>
+      <w:proofErr w:type="spellStart"/>
       <w:r>
         <w:rPr>
           <w:b/>
@@ -12925,6 +13725,7 @@
         </w:rPr>
         <w:t>SitePhotos</w:t>
       </w:r>
+      <w:proofErr w:type="spellEnd"/>
       <w:r>
         <w:t>.</w:t>
       </w:r>
@@ -13116,7 +13917,15 @@
         </w:numPr>
       </w:pPr>
       <w:r>
-        <w:t>Close the Fabrikam Inspection website.</w:t>
+        <w:t xml:space="preserve">Close the </w:t>
+      </w:r>
+      <w:proofErr w:type="spellStart"/>
+      <w:r>
+        <w:t>Fabrikam</w:t>
+      </w:r>
+      <w:proofErr w:type="spellEnd"/>
+      <w:r>
+        <w:t xml:space="preserve"> Inspection website.</w:t>
       </w:r>
     </w:p>
     <w:p>
@@ -13150,6 +13959,7 @@
       <w:r>
         <w:t>Go to the Variables pane and make sure the </w:t>
       </w:r>
+      <w:proofErr w:type="spellStart"/>
       <w:r>
         <w:rPr>
           <w:b/>
@@ -13157,6 +13967,7 @@
         </w:rPr>
         <w:t>SitePhotos</w:t>
       </w:r>
+      <w:proofErr w:type="spellEnd"/>
       <w:r>
         <w:t> variable has the expected value.</w:t>
       </w:r>
@@ -25575,6 +26386,7 @@
   <w:style w:type="character" w:default="1" w:styleId="DefaultParagraphFont">
     <w:name w:val="Default Paragraph Font"/>
     <w:uiPriority w:val="1"/>
+    <w:semiHidden/>
     <w:unhideWhenUsed/>
   </w:style>
   <w:style w:type="table" w:default="1" w:styleId="TableNormal">

</xml_diff>